<commit_message>
new LGM data for re-run of analysis
</commit_message>
<xml_diff>
--- a/analysis/data/raw_data_counts/counts_raw_R_notes.docx
+++ b/analysis/data/raw_data_counts/counts_raw_R_notes.docx
@@ -29,8 +29,6 @@
           <w:lang w:val="en-US"/>
         </w:rPr>
       </w:pPr>
-      <w:proofErr w:type="spellStart"/>
-      <w:proofErr w:type="gramStart"/>
       <w:r>
         <w:rPr>
           <w:rFonts w:asciiTheme="majorHAnsi" w:hAnsiTheme="majorHAnsi" w:cs="Helvetica"/>
@@ -38,19 +36,8 @@
           <w:szCs w:val="16"/>
           <w:lang w:val="en-US"/>
         </w:rPr>
-        <w:t>counts</w:t>
+        <w:t>counts_raw_R</w:t>
       </w:r>
-      <w:proofErr w:type="gramEnd"/>
-      <w:r>
-        <w:rPr>
-          <w:rFonts w:asciiTheme="majorHAnsi" w:hAnsiTheme="majorHAnsi" w:cs="Helvetica"/>
-          <w:sz w:val="16"/>
-          <w:szCs w:val="16"/>
-          <w:lang w:val="en-US"/>
-        </w:rPr>
-        <w:t>_raw_R</w:t>
-      </w:r>
-      <w:proofErr w:type="spellEnd"/>
     </w:p>
     <w:p>
       <w:pPr>
@@ -79,7 +66,6 @@
           <w:lang w:val="en-US"/>
         </w:rPr>
       </w:pPr>
-      <w:proofErr w:type="gramStart"/>
       <w:r>
         <w:rPr>
           <w:rFonts w:asciiTheme="majorHAnsi" w:hAnsiTheme="majorHAnsi" w:cs="Helvetica"/>
@@ -87,17 +73,7 @@
           <w:szCs w:val="16"/>
           <w:lang w:val="en-US"/>
         </w:rPr>
-        <w:t>notes</w:t>
-      </w:r>
-      <w:proofErr w:type="gramEnd"/>
-      <w:r>
-        <w:rPr>
-          <w:rFonts w:asciiTheme="majorHAnsi" w:hAnsiTheme="majorHAnsi" w:cs="Helvetica"/>
-          <w:sz w:val="16"/>
-          <w:szCs w:val="16"/>
-          <w:lang w:val="en-US"/>
-        </w:rPr>
-        <w:t xml:space="preserve"> of what I changed (by hand):</w:t>
+        <w:t>notes of what I changed (by hand):</w:t>
       </w:r>
     </w:p>
     <w:p>
@@ -162,9 +138,8 @@
           <w:szCs w:val="16"/>
           <w:lang w:val="en-US"/>
         </w:rPr>
-        <w:t xml:space="preserve">- </w:t>
+        <w:t>- merged rube</w:t>
       </w:r>
-      <w:proofErr w:type="gramStart"/>
       <w:r>
         <w:rPr>
           <w:rFonts w:asciiTheme="majorHAnsi" w:hAnsiTheme="majorHAnsi" w:cs="Helvetica"/>
@@ -172,9 +147,10 @@
           <w:szCs w:val="16"/>
           <w:lang w:val="en-US"/>
         </w:rPr>
-        <w:t>merged</w:t>
+        <w:t>r pink and rubber white into ru</w:t>
       </w:r>
-      <w:proofErr w:type="gramEnd"/>
+      <w:bookmarkStart w:id="0" w:name="_GoBack"/>
+      <w:bookmarkEnd w:id="0"/>
       <w:r>
         <w:rPr>
           <w:rFonts w:asciiTheme="majorHAnsi" w:hAnsiTheme="majorHAnsi" w:cs="Helvetica"/>
@@ -182,30 +158,8 @@
           <w:szCs w:val="16"/>
           <w:lang w:val="en-US"/>
         </w:rPr>
-        <w:t xml:space="preserve"> </w:t>
+        <w:t>ber</w:t>
       </w:r>
-      <w:proofErr w:type="spellStart"/>
-      <w:r>
-        <w:rPr>
-          <w:rFonts w:asciiTheme="majorHAnsi" w:hAnsiTheme="majorHAnsi" w:cs="Helvetica"/>
-          <w:sz w:val="16"/>
-          <w:szCs w:val="16"/>
-          <w:lang w:val="en-US"/>
-        </w:rPr>
-        <w:t>ruber</w:t>
-      </w:r>
-      <w:proofErr w:type="spellEnd"/>
-      <w:r>
-        <w:rPr>
-          <w:rFonts w:asciiTheme="majorHAnsi" w:hAnsiTheme="majorHAnsi" w:cs="Helvetica"/>
-          <w:sz w:val="16"/>
-          <w:szCs w:val="16"/>
-          <w:lang w:val="en-US"/>
-        </w:rPr>
-        <w:t xml:space="preserve"> pink and rubber white into rubber</w:t>
-      </w:r>
-      <w:bookmarkStart w:id="0" w:name="_GoBack"/>
-      <w:bookmarkEnd w:id="0"/>
     </w:p>
     <w:p>
       <w:pPr>
@@ -241,59 +195,8 @@
           <w:szCs w:val="16"/>
           <w:lang w:val="en-US"/>
         </w:rPr>
-        <w:t xml:space="preserve">- </w:t>
+        <w:t>- merged elongatus into ruber</w:t>
       </w:r>
-      <w:proofErr w:type="gramStart"/>
-      <w:r>
-        <w:rPr>
-          <w:rFonts w:asciiTheme="majorHAnsi" w:hAnsiTheme="majorHAnsi" w:cs="Helvetica"/>
-          <w:sz w:val="16"/>
-          <w:szCs w:val="16"/>
-          <w:lang w:val="en-US"/>
-        </w:rPr>
-        <w:t>merged</w:t>
-      </w:r>
-      <w:proofErr w:type="gramEnd"/>
-      <w:r>
-        <w:rPr>
-          <w:rFonts w:asciiTheme="majorHAnsi" w:hAnsiTheme="majorHAnsi" w:cs="Helvetica"/>
-          <w:sz w:val="16"/>
-          <w:szCs w:val="16"/>
-          <w:lang w:val="en-US"/>
-        </w:rPr>
-        <w:t xml:space="preserve"> </w:t>
-      </w:r>
-      <w:proofErr w:type="spellStart"/>
-      <w:r>
-        <w:rPr>
-          <w:rFonts w:asciiTheme="majorHAnsi" w:hAnsiTheme="majorHAnsi" w:cs="Helvetica"/>
-          <w:sz w:val="16"/>
-          <w:szCs w:val="16"/>
-          <w:lang w:val="en-US"/>
-        </w:rPr>
-        <w:t>elongatus</w:t>
-      </w:r>
-      <w:proofErr w:type="spellEnd"/>
-      <w:r>
-        <w:rPr>
-          <w:rFonts w:asciiTheme="majorHAnsi" w:hAnsiTheme="majorHAnsi" w:cs="Helvetica"/>
-          <w:sz w:val="16"/>
-          <w:szCs w:val="16"/>
-          <w:lang w:val="en-US"/>
-        </w:rPr>
-        <w:t xml:space="preserve"> into </w:t>
-      </w:r>
-      <w:proofErr w:type="spellStart"/>
-      <w:r>
-        <w:rPr>
-          <w:rFonts w:asciiTheme="majorHAnsi" w:hAnsiTheme="majorHAnsi" w:cs="Helvetica"/>
-          <w:sz w:val="16"/>
-          <w:szCs w:val="16"/>
-          <w:lang w:val="en-US"/>
-        </w:rPr>
-        <w:t>ruber</w:t>
-      </w:r>
-      <w:proofErr w:type="spellEnd"/>
     </w:p>
     <w:p>
       <w:pPr>
@@ -380,12 +283,6 @@
         <w:gridCol w:w="1440"/>
       </w:tblGrid>
       <w:tr>
-        <w:tblPrEx>
-          <w:tblCellMar>
-            <w:top w:w="0" w:type="dxa"/>
-            <w:bottom w:w="0" w:type="dxa"/>
-          </w:tblCellMar>
-        </w:tblPrEx>
         <w:tc>
           <w:tcPr>
             <w:tcW w:w="1548" w:type="dxa"/>
@@ -414,7 +311,6 @@
                 <w:lang w:val="en-US"/>
               </w:rPr>
             </w:pPr>
-            <w:proofErr w:type="gramStart"/>
             <w:r>
               <w:rPr>
                 <w:rFonts w:asciiTheme="majorHAnsi" w:hAnsiTheme="majorHAnsi" w:cs="Calibri"/>
@@ -424,7 +320,6 @@
               </w:rPr>
               <w:t>sample</w:t>
             </w:r>
-            <w:proofErr w:type="gramEnd"/>
           </w:p>
         </w:tc>
         <w:tc>
@@ -494,7 +389,6 @@
                 <w:lang w:val="en-US"/>
               </w:rPr>
             </w:pPr>
-            <w:proofErr w:type="gramStart"/>
             <w:r>
               <w:rPr>
                 <w:rFonts w:asciiTheme="majorHAnsi" w:hAnsiTheme="majorHAnsi" w:cs="Calibri"/>
@@ -504,38 +398,114 @@
               </w:rPr>
               <w:t>species</w:t>
             </w:r>
-            <w:proofErr w:type="gramEnd"/>
-          </w:p>
-        </w:tc>
-        <w:tc>
-          <w:tcPr>
-            <w:tcW w:w="1440" w:type="dxa"/>
-            <w:tcBorders>
-              <w:top w:val="single" w:sz="8" w:space="0" w:color="BFBFBF"/>
-              <w:left w:val="single" w:sz="8" w:space="0" w:color="BFBFBF"/>
-              <w:bottom w:val="single" w:sz="8" w:space="0" w:color="BFBFBF"/>
-              <w:right w:val="single" w:sz="8" w:space="0" w:color="BFBFBF"/>
-            </w:tcBorders>
-            <w:tcMar>
-              <w:top w:w="100" w:type="nil"/>
-              <w:right w:w="100" w:type="nil"/>
-            </w:tcMar>
-            <w:vAlign w:val="center"/>
-          </w:tcPr>
-          <w:p>
-            <w:pPr>
-              <w:widowControl w:val="0"/>
-              <w:autoSpaceDE w:val="0"/>
-              <w:autoSpaceDN w:val="0"/>
-              <w:adjustRightInd w:val="0"/>
-              <w:rPr>
-                <w:rFonts w:asciiTheme="majorHAnsi" w:hAnsiTheme="majorHAnsi" w:cs="Calibri"/>
-                <w:sz w:val="16"/>
-                <w:szCs w:val="16"/>
-                <w:lang w:val="en-US"/>
-              </w:rPr>
-            </w:pPr>
-            <w:proofErr w:type="gramStart"/>
+          </w:p>
+        </w:tc>
+        <w:tc>
+          <w:tcPr>
+            <w:tcW w:w="1440" w:type="dxa"/>
+            <w:tcBorders>
+              <w:top w:val="single" w:sz="8" w:space="0" w:color="BFBFBF"/>
+              <w:left w:val="single" w:sz="8" w:space="0" w:color="BFBFBF"/>
+              <w:bottom w:val="single" w:sz="8" w:space="0" w:color="BFBFBF"/>
+              <w:right w:val="single" w:sz="8" w:space="0" w:color="BFBFBF"/>
+            </w:tcBorders>
+            <w:tcMar>
+              <w:top w:w="100" w:type="nil"/>
+              <w:right w:w="100" w:type="nil"/>
+            </w:tcMar>
+            <w:vAlign w:val="center"/>
+          </w:tcPr>
+          <w:p>
+            <w:pPr>
+              <w:widowControl w:val="0"/>
+              <w:autoSpaceDE w:val="0"/>
+              <w:autoSpaceDN w:val="0"/>
+              <w:adjustRightInd w:val="0"/>
+              <w:rPr>
+                <w:rFonts w:asciiTheme="majorHAnsi" w:hAnsiTheme="majorHAnsi" w:cs="Calibri"/>
+                <w:sz w:val="16"/>
+                <w:szCs w:val="16"/>
+                <w:lang w:val="en-US"/>
+              </w:rPr>
+            </w:pPr>
+            <w:r>
+              <w:rPr>
+                <w:rFonts w:asciiTheme="majorHAnsi" w:hAnsiTheme="majorHAnsi" w:cs="Calibri"/>
+                <w:sz w:val="16"/>
+                <w:szCs w:val="16"/>
+                <w:lang w:val="en-US"/>
+              </w:rPr>
+              <w:t xml:space="preserve">counts </w:t>
+            </w:r>
+          </w:p>
+        </w:tc>
+        <w:tc>
+          <w:tcPr>
+            <w:tcW w:w="1440" w:type="dxa"/>
+            <w:tcBorders>
+              <w:top w:val="single" w:sz="8" w:space="0" w:color="BFBFBF"/>
+              <w:left w:val="single" w:sz="8" w:space="0" w:color="BFBFBF"/>
+              <w:bottom w:val="single" w:sz="8" w:space="0" w:color="BFBFBF"/>
+              <w:right w:val="single" w:sz="8" w:space="0" w:color="BFBFBF"/>
+            </w:tcBorders>
+            <w:tcMar>
+              <w:top w:w="100" w:type="nil"/>
+              <w:right w:w="100" w:type="nil"/>
+            </w:tcMar>
+            <w:vAlign w:val="center"/>
+          </w:tcPr>
+          <w:p>
+            <w:pPr>
+              <w:widowControl w:val="0"/>
+              <w:autoSpaceDE w:val="0"/>
+              <w:autoSpaceDN w:val="0"/>
+              <w:adjustRightInd w:val="0"/>
+              <w:rPr>
+                <w:rFonts w:asciiTheme="majorHAnsi" w:hAnsiTheme="majorHAnsi" w:cs="Calibri"/>
+                <w:sz w:val="16"/>
+                <w:szCs w:val="16"/>
+                <w:lang w:val="en-US"/>
+              </w:rPr>
+            </w:pPr>
+            <w:r>
+              <w:rPr>
+                <w:rFonts w:asciiTheme="majorHAnsi" w:hAnsiTheme="majorHAnsi" w:cs="Calibri"/>
+                <w:sz w:val="16"/>
+                <w:szCs w:val="16"/>
+                <w:lang w:val="en-US"/>
+              </w:rPr>
+              <w:t>changed to</w:t>
+            </w:r>
+          </w:p>
+        </w:tc>
+        <w:tc>
+          <w:tcPr>
+            <w:tcW w:w="1440" w:type="dxa"/>
+            <w:tcBorders>
+              <w:top w:val="single" w:sz="8" w:space="0" w:color="BFBFBF"/>
+              <w:left w:val="single" w:sz="8" w:space="0" w:color="BFBFBF"/>
+              <w:bottom w:val="single" w:sz="8" w:space="0" w:color="BFBFBF"/>
+              <w:right w:val="single" w:sz="8" w:space="0" w:color="BFBFBF"/>
+            </w:tcBorders>
+            <w:tcMar>
+              <w:top w:w="100" w:type="nil"/>
+              <w:right w:w="100" w:type="nil"/>
+            </w:tcMar>
+            <w:vAlign w:val="center"/>
+          </w:tcPr>
+          <w:p>
+            <w:pPr>
+              <w:widowControl w:val="0"/>
+              <w:autoSpaceDE w:val="0"/>
+              <w:autoSpaceDN w:val="0"/>
+              <w:adjustRightInd w:val="0"/>
+              <w:rPr>
+                <w:rFonts w:asciiTheme="majorHAnsi" w:hAnsiTheme="majorHAnsi" w:cs="Calibri"/>
+                <w:sz w:val="16"/>
+                <w:szCs w:val="16"/>
+                <w:lang w:val="en-US"/>
+              </w:rPr>
+            </w:pPr>
             <w:r>
               <w:rPr>
                 <w:rFonts w:asciiTheme="majorHAnsi" w:hAnsiTheme="majorHAnsi" w:cs="Calibri"/>
@@ -545,107 +515,6 @@
               </w:rPr>
               <w:t>counts</w:t>
             </w:r>
-            <w:proofErr w:type="gramEnd"/>
-            <w:r>
-              <w:rPr>
-                <w:rFonts w:asciiTheme="majorHAnsi" w:hAnsiTheme="majorHAnsi" w:cs="Calibri"/>
-                <w:sz w:val="16"/>
-                <w:szCs w:val="16"/>
-                <w:lang w:val="en-US"/>
-              </w:rPr>
-              <w:t xml:space="preserve"> </w:t>
-            </w:r>
-          </w:p>
-        </w:tc>
-        <w:tc>
-          <w:tcPr>
-            <w:tcW w:w="1440" w:type="dxa"/>
-            <w:tcBorders>
-              <w:top w:val="single" w:sz="8" w:space="0" w:color="BFBFBF"/>
-              <w:left w:val="single" w:sz="8" w:space="0" w:color="BFBFBF"/>
-              <w:bottom w:val="single" w:sz="8" w:space="0" w:color="BFBFBF"/>
-              <w:right w:val="single" w:sz="8" w:space="0" w:color="BFBFBF"/>
-            </w:tcBorders>
-            <w:tcMar>
-              <w:top w:w="100" w:type="nil"/>
-              <w:right w:w="100" w:type="nil"/>
-            </w:tcMar>
-            <w:vAlign w:val="center"/>
-          </w:tcPr>
-          <w:p>
-            <w:pPr>
-              <w:widowControl w:val="0"/>
-              <w:autoSpaceDE w:val="0"/>
-              <w:autoSpaceDN w:val="0"/>
-              <w:adjustRightInd w:val="0"/>
-              <w:rPr>
-                <w:rFonts w:asciiTheme="majorHAnsi" w:hAnsiTheme="majorHAnsi" w:cs="Calibri"/>
-                <w:sz w:val="16"/>
-                <w:szCs w:val="16"/>
-                <w:lang w:val="en-US"/>
-              </w:rPr>
-            </w:pPr>
-            <w:proofErr w:type="gramStart"/>
-            <w:r>
-              <w:rPr>
-                <w:rFonts w:asciiTheme="majorHAnsi" w:hAnsiTheme="majorHAnsi" w:cs="Calibri"/>
-                <w:sz w:val="16"/>
-                <w:szCs w:val="16"/>
-                <w:lang w:val="en-US"/>
-              </w:rPr>
-              <w:t>changed</w:t>
-            </w:r>
-            <w:proofErr w:type="gramEnd"/>
-            <w:r>
-              <w:rPr>
-                <w:rFonts w:asciiTheme="majorHAnsi" w:hAnsiTheme="majorHAnsi" w:cs="Calibri"/>
-                <w:sz w:val="16"/>
-                <w:szCs w:val="16"/>
-                <w:lang w:val="en-US"/>
-              </w:rPr>
-              <w:t xml:space="preserve"> to</w:t>
-            </w:r>
-          </w:p>
-        </w:tc>
-        <w:tc>
-          <w:tcPr>
-            <w:tcW w:w="1440" w:type="dxa"/>
-            <w:tcBorders>
-              <w:top w:val="single" w:sz="8" w:space="0" w:color="BFBFBF"/>
-              <w:left w:val="single" w:sz="8" w:space="0" w:color="BFBFBF"/>
-              <w:bottom w:val="single" w:sz="8" w:space="0" w:color="BFBFBF"/>
-              <w:right w:val="single" w:sz="8" w:space="0" w:color="BFBFBF"/>
-            </w:tcBorders>
-            <w:tcMar>
-              <w:top w:w="100" w:type="nil"/>
-              <w:right w:w="100" w:type="nil"/>
-            </w:tcMar>
-            <w:vAlign w:val="center"/>
-          </w:tcPr>
-          <w:p>
-            <w:pPr>
-              <w:widowControl w:val="0"/>
-              <w:autoSpaceDE w:val="0"/>
-              <w:autoSpaceDN w:val="0"/>
-              <w:adjustRightInd w:val="0"/>
-              <w:rPr>
-                <w:rFonts w:asciiTheme="majorHAnsi" w:hAnsiTheme="majorHAnsi" w:cs="Calibri"/>
-                <w:sz w:val="16"/>
-                <w:szCs w:val="16"/>
-                <w:lang w:val="en-US"/>
-              </w:rPr>
-            </w:pPr>
-            <w:proofErr w:type="gramStart"/>
-            <w:r>
-              <w:rPr>
-                <w:rFonts w:asciiTheme="majorHAnsi" w:hAnsiTheme="majorHAnsi" w:cs="Calibri"/>
-                <w:sz w:val="16"/>
-                <w:szCs w:val="16"/>
-                <w:lang w:val="en-US"/>
-              </w:rPr>
-              <w:t>counts</w:t>
-            </w:r>
-            <w:proofErr w:type="gramEnd"/>
           </w:p>
         </w:tc>
       </w:tr>
@@ -654,10 +523,6 @@
           <w:tblBorders>
             <w:top w:val="none" w:sz="0" w:space="0" w:color="auto"/>
           </w:tblBorders>
-          <w:tblCellMar>
-            <w:top w:w="0" w:type="dxa"/>
-            <w:bottom w:w="0" w:type="dxa"/>
-          </w:tblCellMar>
         </w:tblPrEx>
         <w:tc>
           <w:tcPr>
@@ -851,10 +716,6 @@
           <w:tblBorders>
             <w:top w:val="none" w:sz="0" w:space="0" w:color="auto"/>
           </w:tblBorders>
-          <w:tblCellMar>
-            <w:top w:w="0" w:type="dxa"/>
-            <w:bottom w:w="0" w:type="dxa"/>
-          </w:tblCellMar>
         </w:tblPrEx>
         <w:tc>
           <w:tcPr>
@@ -964,8 +825,6 @@
                 <w:lang w:val="en-US"/>
               </w:rPr>
             </w:pPr>
-            <w:proofErr w:type="spellStart"/>
-            <w:proofErr w:type="gramStart"/>
             <w:r>
               <w:rPr>
                 <w:rFonts w:asciiTheme="majorHAnsi" w:hAnsiTheme="majorHAnsi" w:cs="Calibri"/>
@@ -973,19 +832,8 @@
                 <w:szCs w:val="16"/>
                 <w:lang w:val="en-US"/>
               </w:rPr>
-              <w:t>scitula</w:t>
+              <w:t>scitula-crassaformis</w:t>
             </w:r>
-            <w:proofErr w:type="gramEnd"/>
-            <w:r>
-              <w:rPr>
-                <w:rFonts w:asciiTheme="majorHAnsi" w:hAnsiTheme="majorHAnsi" w:cs="Calibri"/>
-                <w:sz w:val="16"/>
-                <w:szCs w:val="16"/>
-                <w:lang w:val="en-US"/>
-              </w:rPr>
-              <w:t>-crassaformis</w:t>
-            </w:r>
-            <w:proofErr w:type="spellEnd"/>
           </w:p>
         </w:tc>
         <w:tc>
@@ -1056,7 +904,6 @@
                 <w:lang w:val="en-US"/>
               </w:rPr>
             </w:pPr>
-            <w:proofErr w:type="gramStart"/>
             <w:r>
               <w:rPr>
                 <w:rFonts w:asciiTheme="majorHAnsi" w:hAnsiTheme="majorHAnsi" w:cs="Calibri"/>
@@ -1066,7 +913,6 @@
               </w:rPr>
               <w:t>unidentified</w:t>
             </w:r>
-            <w:proofErr w:type="gramEnd"/>
           </w:p>
         </w:tc>
         <w:tc>
@@ -1115,10 +961,6 @@
           <w:tblBorders>
             <w:top w:val="none" w:sz="0" w:space="0" w:color="auto"/>
           </w:tblBorders>
-          <w:tblCellMar>
-            <w:top w:w="0" w:type="dxa"/>
-            <w:bottom w:w="0" w:type="dxa"/>
-          </w:tblCellMar>
         </w:tblPrEx>
         <w:tc>
           <w:tcPr>
@@ -1312,10 +1154,6 @@
           <w:tblBorders>
             <w:top w:val="none" w:sz="0" w:space="0" w:color="auto"/>
           </w:tblBorders>
-          <w:tblCellMar>
-            <w:top w:w="0" w:type="dxa"/>
-            <w:bottom w:w="0" w:type="dxa"/>
-          </w:tblCellMar>
         </w:tblPrEx>
         <w:tc>
           <w:tcPr>
@@ -1425,8 +1263,6 @@
                 <w:lang w:val="en-US"/>
               </w:rPr>
             </w:pPr>
-            <w:proofErr w:type="spellStart"/>
-            <w:proofErr w:type="gramStart"/>
             <w:r>
               <w:rPr>
                 <w:rFonts w:asciiTheme="majorHAnsi" w:hAnsiTheme="majorHAnsi" w:cs="Calibri"/>
@@ -1434,19 +1270,8 @@
                 <w:szCs w:val="16"/>
                 <w:lang w:val="en-US"/>
               </w:rPr>
-              <w:t>digitata</w:t>
+              <w:t>digitata+unknows</w:t>
             </w:r>
-            <w:proofErr w:type="gramEnd"/>
-            <w:r>
-              <w:rPr>
-                <w:rFonts w:asciiTheme="majorHAnsi" w:hAnsiTheme="majorHAnsi" w:cs="Calibri"/>
-                <w:sz w:val="16"/>
-                <w:szCs w:val="16"/>
-                <w:lang w:val="en-US"/>
-              </w:rPr>
-              <w:t>+unknows</w:t>
-            </w:r>
-            <w:proofErr w:type="spellEnd"/>
           </w:p>
         </w:tc>
         <w:tc>
@@ -1517,7 +1342,6 @@
                 <w:lang w:val="en-US"/>
               </w:rPr>
             </w:pPr>
-            <w:proofErr w:type="spellStart"/>
             <w:r>
               <w:rPr>
                 <w:rFonts w:asciiTheme="majorHAnsi" w:hAnsiTheme="majorHAnsi" w:cs="Calibri"/>
@@ -1527,7 +1351,6 @@
               </w:rPr>
               <w:t>Beella_digitata</w:t>
             </w:r>
-            <w:proofErr w:type="spellEnd"/>
           </w:p>
         </w:tc>
         <w:tc>
@@ -1576,10 +1399,6 @@
           <w:tblBorders>
             <w:top w:val="none" w:sz="0" w:space="0" w:color="auto"/>
           </w:tblBorders>
-          <w:tblCellMar>
-            <w:top w:w="0" w:type="dxa"/>
-            <w:bottom w:w="0" w:type="dxa"/>
-          </w:tblCellMar>
         </w:tblPrEx>
         <w:tc>
           <w:tcPr>
@@ -1733,7 +1552,6 @@
                 <w:lang w:val="en-US"/>
               </w:rPr>
             </w:pPr>
-            <w:proofErr w:type="gramStart"/>
             <w:r>
               <w:rPr>
                 <w:rFonts w:asciiTheme="majorHAnsi" w:hAnsiTheme="majorHAnsi" w:cs="Calibri"/>
@@ -1743,7 +1561,6 @@
               </w:rPr>
               <w:t>unidentified</w:t>
             </w:r>
-            <w:proofErr w:type="gramEnd"/>
           </w:p>
         </w:tc>
         <w:tc>
@@ -1792,10 +1609,6 @@
           <w:tblBorders>
             <w:top w:val="none" w:sz="0" w:space="0" w:color="auto"/>
           </w:tblBorders>
-          <w:tblCellMar>
-            <w:top w:w="0" w:type="dxa"/>
-            <w:bottom w:w="0" w:type="dxa"/>
-          </w:tblCellMar>
         </w:tblPrEx>
         <w:tc>
           <w:tcPr>
@@ -1989,10 +1802,6 @@
           <w:tblBorders>
             <w:top w:val="none" w:sz="0" w:space="0" w:color="auto"/>
           </w:tblBorders>
-          <w:tblCellMar>
-            <w:top w:w="0" w:type="dxa"/>
-            <w:bottom w:w="0" w:type="dxa"/>
-          </w:tblCellMar>
         </w:tblPrEx>
         <w:tc>
           <w:tcPr>
@@ -2093,8 +1902,6 @@
                 <w:lang w:val="en-US"/>
               </w:rPr>
             </w:pPr>
-            <w:proofErr w:type="spellStart"/>
-            <w:proofErr w:type="gramStart"/>
             <w:r>
               <w:rPr>
                 <w:rFonts w:asciiTheme="majorHAnsi" w:hAnsiTheme="majorHAnsi" w:cs="Calibri"/>
@@ -2102,30 +1909,8 @@
                 <w:szCs w:val="16"/>
                 <w:lang w:val="en-US"/>
               </w:rPr>
-              <w:t>punctulata</w:t>
+              <w:t>punctulata + altispira</w:t>
             </w:r>
-            <w:proofErr w:type="spellEnd"/>
-            <w:proofErr w:type="gramEnd"/>
-            <w:r>
-              <w:rPr>
-                <w:rFonts w:asciiTheme="majorHAnsi" w:hAnsiTheme="majorHAnsi" w:cs="Calibri"/>
-                <w:sz w:val="16"/>
-                <w:szCs w:val="16"/>
-                <w:lang w:val="en-US"/>
-              </w:rPr>
-              <w:t xml:space="preserve"> + </w:t>
-            </w:r>
-            <w:proofErr w:type="spellStart"/>
-            <w:r>
-              <w:rPr>
-                <w:rFonts w:asciiTheme="majorHAnsi" w:hAnsiTheme="majorHAnsi" w:cs="Calibri"/>
-                <w:sz w:val="16"/>
-                <w:szCs w:val="16"/>
-                <w:lang w:val="en-US"/>
-              </w:rPr>
-              <w:t>altispira</w:t>
-            </w:r>
-            <w:proofErr w:type="spellEnd"/>
           </w:p>
         </w:tc>
         <w:tc>
@@ -2196,7 +1981,6 @@
                 <w:lang w:val="en-US"/>
               </w:rPr>
             </w:pPr>
-            <w:proofErr w:type="gramStart"/>
             <w:r>
               <w:rPr>
                 <w:rFonts w:asciiTheme="majorHAnsi" w:hAnsiTheme="majorHAnsi" w:cs="Calibri"/>
@@ -2206,7 +1990,6 @@
               </w:rPr>
               <w:t>unidentified</w:t>
             </w:r>
-            <w:proofErr w:type="gramEnd"/>
           </w:p>
         </w:tc>
         <w:tc>
@@ -2255,10 +2038,6 @@
           <w:tblBorders>
             <w:top w:val="none" w:sz="0" w:space="0" w:color="auto"/>
           </w:tblBorders>
-          <w:tblCellMar>
-            <w:top w:w="0" w:type="dxa"/>
-            <w:bottom w:w="0" w:type="dxa"/>
-          </w:tblCellMar>
         </w:tblPrEx>
         <w:tc>
           <w:tcPr>
@@ -2452,10 +2231,6 @@
           <w:tblBorders>
             <w:top w:val="none" w:sz="0" w:space="0" w:color="auto"/>
           </w:tblBorders>
-          <w:tblCellMar>
-            <w:top w:w="0" w:type="dxa"/>
-            <w:bottom w:w="0" w:type="dxa"/>
-          </w:tblCellMar>
         </w:tblPrEx>
         <w:tc>
           <w:tcPr>
@@ -2649,10 +2424,6 @@
           <w:tblBorders>
             <w:top w:val="none" w:sz="0" w:space="0" w:color="auto"/>
           </w:tblBorders>
-          <w:tblCellMar>
-            <w:top w:w="0" w:type="dxa"/>
-            <w:bottom w:w="0" w:type="dxa"/>
-          </w:tblCellMar>
         </w:tblPrEx>
         <w:tc>
           <w:tcPr>
@@ -2762,8 +2533,6 @@
                 <w:lang w:val="en-US"/>
               </w:rPr>
             </w:pPr>
-            <w:proofErr w:type="spellStart"/>
-            <w:proofErr w:type="gramStart"/>
             <w:r>
               <w:rPr>
                 <w:rFonts w:asciiTheme="majorHAnsi" w:hAnsiTheme="majorHAnsi" w:cs="Calibri"/>
@@ -2771,19 +2540,8 @@
                 <w:szCs w:val="16"/>
                 <w:lang w:val="en-US"/>
               </w:rPr>
-              <w:t>digitata</w:t>
+              <w:t>digitata-bulloides-crassaformis</w:t>
             </w:r>
-            <w:proofErr w:type="gramEnd"/>
-            <w:r>
-              <w:rPr>
-                <w:rFonts w:asciiTheme="majorHAnsi" w:hAnsiTheme="majorHAnsi" w:cs="Calibri"/>
-                <w:sz w:val="16"/>
-                <w:szCs w:val="16"/>
-                <w:lang w:val="en-US"/>
-              </w:rPr>
-              <w:t>-bulloides-crassaformis</w:t>
-            </w:r>
-            <w:proofErr w:type="spellEnd"/>
           </w:p>
         </w:tc>
         <w:tc>
@@ -2854,7 +2612,6 @@
                 <w:lang w:val="en-US"/>
               </w:rPr>
             </w:pPr>
-            <w:proofErr w:type="spellStart"/>
             <w:r>
               <w:rPr>
                 <w:rFonts w:asciiTheme="majorHAnsi" w:hAnsiTheme="majorHAnsi" w:cs="Calibri"/>
@@ -2864,7 +2621,6 @@
               </w:rPr>
               <w:t>Beella_digitata</w:t>
             </w:r>
-            <w:proofErr w:type="spellEnd"/>
           </w:p>
         </w:tc>
         <w:tc>
@@ -2913,10 +2669,6 @@
           <w:tblBorders>
             <w:top w:val="none" w:sz="0" w:space="0" w:color="auto"/>
           </w:tblBorders>
-          <w:tblCellMar>
-            <w:top w:w="0" w:type="dxa"/>
-            <w:bottom w:w="0" w:type="dxa"/>
-          </w:tblCellMar>
         </w:tblPrEx>
         <w:tc>
           <w:tcPr>
@@ -3070,7 +2822,6 @@
                 <w:lang w:val="en-US"/>
               </w:rPr>
             </w:pPr>
-            <w:proofErr w:type="spellStart"/>
             <w:r>
               <w:rPr>
                 <w:rFonts w:asciiTheme="majorHAnsi" w:hAnsiTheme="majorHAnsi" w:cs="Calibri"/>
@@ -3080,7 +2831,6 @@
               </w:rPr>
               <w:t>Globigerina_bulloides</w:t>
             </w:r>
-            <w:proofErr w:type="spellEnd"/>
           </w:p>
         </w:tc>
         <w:tc>
@@ -3129,10 +2879,6 @@
           <w:tblBorders>
             <w:top w:val="none" w:sz="0" w:space="0" w:color="auto"/>
           </w:tblBorders>
-          <w:tblCellMar>
-            <w:top w:w="0" w:type="dxa"/>
-            <w:bottom w:w="0" w:type="dxa"/>
-          </w:tblCellMar>
         </w:tblPrEx>
         <w:tc>
           <w:tcPr>
@@ -3286,7 +3032,6 @@
                 <w:lang w:val="en-US"/>
               </w:rPr>
             </w:pPr>
-            <w:proofErr w:type="gramStart"/>
             <w:r>
               <w:rPr>
                 <w:rFonts w:asciiTheme="majorHAnsi" w:hAnsiTheme="majorHAnsi" w:cs="Calibri"/>
@@ -3296,7 +3041,6 @@
               </w:rPr>
               <w:t>unidentified</w:t>
             </w:r>
-            <w:proofErr w:type="gramEnd"/>
           </w:p>
         </w:tc>
         <w:tc>
@@ -3345,10 +3089,6 @@
           <w:tblBorders>
             <w:top w:val="none" w:sz="0" w:space="0" w:color="auto"/>
           </w:tblBorders>
-          <w:tblCellMar>
-            <w:top w:w="0" w:type="dxa"/>
-            <w:bottom w:w="0" w:type="dxa"/>
-          </w:tblCellMar>
         </w:tblPrEx>
         <w:tc>
           <w:tcPr>
@@ -3542,10 +3282,6 @@
           <w:tblBorders>
             <w:top w:val="none" w:sz="0" w:space="0" w:color="auto"/>
           </w:tblBorders>
-          <w:tblCellMar>
-            <w:top w:w="0" w:type="dxa"/>
-            <w:bottom w:w="0" w:type="dxa"/>
-          </w:tblCellMar>
         </w:tblPrEx>
         <w:tc>
           <w:tcPr>
@@ -3646,8 +3382,6 @@
                 <w:lang w:val="en-US"/>
               </w:rPr>
             </w:pPr>
-            <w:proofErr w:type="spellStart"/>
-            <w:proofErr w:type="gramStart"/>
             <w:r>
               <w:rPr>
                 <w:rFonts w:asciiTheme="majorHAnsi" w:hAnsiTheme="majorHAnsi" w:cs="Calibri"/>
@@ -3657,8 +3391,6 @@
               </w:rPr>
               <w:t>nitida,crassaformis,ruber</w:t>
             </w:r>
-            <w:proofErr w:type="spellEnd"/>
-            <w:proofErr w:type="gramEnd"/>
           </w:p>
         </w:tc>
         <w:tc>
@@ -3729,7 +3461,6 @@
                 <w:lang w:val="en-US"/>
               </w:rPr>
             </w:pPr>
-            <w:proofErr w:type="spellStart"/>
             <w:r>
               <w:rPr>
                 <w:rFonts w:asciiTheme="majorHAnsi" w:hAnsiTheme="majorHAnsi" w:cs="Calibri"/>
@@ -3739,7 +3470,6 @@
               </w:rPr>
               <w:t>Candeina_nitida</w:t>
             </w:r>
-            <w:proofErr w:type="spellEnd"/>
           </w:p>
         </w:tc>
         <w:tc>
@@ -3788,10 +3518,6 @@
           <w:tblBorders>
             <w:top w:val="none" w:sz="0" w:space="0" w:color="auto"/>
           </w:tblBorders>
-          <w:tblCellMar>
-            <w:top w:w="0" w:type="dxa"/>
-            <w:bottom w:w="0" w:type="dxa"/>
-          </w:tblCellMar>
         </w:tblPrEx>
         <w:tc>
           <w:tcPr>
@@ -3945,7 +3671,6 @@
                 <w:lang w:val="en-US"/>
               </w:rPr>
             </w:pPr>
-            <w:proofErr w:type="spellStart"/>
             <w:r>
               <w:rPr>
                 <w:rFonts w:asciiTheme="majorHAnsi" w:hAnsiTheme="majorHAnsi" w:cs="Calibri"/>
@@ -3955,7 +3680,6 @@
               </w:rPr>
               <w:t>Globigerinoides_ruber</w:t>
             </w:r>
-            <w:proofErr w:type="spellEnd"/>
           </w:p>
         </w:tc>
         <w:tc>
@@ -4004,10 +3728,6 @@
           <w:tblBorders>
             <w:top w:val="none" w:sz="0" w:space="0" w:color="auto"/>
           </w:tblBorders>
-          <w:tblCellMar>
-            <w:top w:w="0" w:type="dxa"/>
-            <w:bottom w:w="0" w:type="dxa"/>
-          </w:tblCellMar>
         </w:tblPrEx>
         <w:tc>
           <w:tcPr>
@@ -4161,7 +3881,6 @@
                 <w:lang w:val="en-US"/>
               </w:rPr>
             </w:pPr>
-            <w:proofErr w:type="spellStart"/>
             <w:r>
               <w:rPr>
                 <w:rFonts w:asciiTheme="majorHAnsi" w:hAnsiTheme="majorHAnsi" w:cs="Calibri"/>
@@ -4171,7 +3890,6 @@
               </w:rPr>
               <w:t>Globorotalia_crassaformis</w:t>
             </w:r>
-            <w:proofErr w:type="spellEnd"/>
           </w:p>
         </w:tc>
         <w:tc>
@@ -4220,10 +3938,6 @@
           <w:tblBorders>
             <w:top w:val="none" w:sz="0" w:space="0" w:color="auto"/>
           </w:tblBorders>
-          <w:tblCellMar>
-            <w:top w:w="0" w:type="dxa"/>
-            <w:bottom w:w="0" w:type="dxa"/>
-          </w:tblCellMar>
         </w:tblPrEx>
         <w:tc>
           <w:tcPr>
@@ -4413,12 +4127,6 @@
         </w:tc>
       </w:tr>
       <w:tr>
-        <w:tblPrEx>
-          <w:tblCellMar>
-            <w:top w:w="0" w:type="dxa"/>
-            <w:bottom w:w="0" w:type="dxa"/>
-          </w:tblCellMar>
-        </w:tblPrEx>
         <w:tc>
           <w:tcPr>
             <w:tcW w:w="1548" w:type="dxa"/>
@@ -4518,7 +4226,6 @@
                 <w:lang w:val="en-US"/>
               </w:rPr>
             </w:pPr>
-            <w:proofErr w:type="spellStart"/>
             <w:r>
               <w:rPr>
                 <w:rFonts w:asciiTheme="majorHAnsi" w:hAnsiTheme="majorHAnsi" w:cs="Calibri"/>
@@ -4528,7 +4235,6 @@
               </w:rPr>
               <w:t>G.venezuelana</w:t>
             </w:r>
-            <w:proofErr w:type="spellEnd"/>
           </w:p>
         </w:tc>
         <w:tc>
@@ -4607,27 +4313,7 @@
                 <w:szCs w:val="16"/>
                 <w:lang w:val="en-US"/>
               </w:rPr>
-              <w:t>(</w:t>
-            </w:r>
-            <w:proofErr w:type="gramStart"/>
-            <w:r>
-              <w:rPr>
-                <w:rFonts w:asciiTheme="majorHAnsi" w:hAnsiTheme="majorHAnsi" w:cs="Calibri"/>
-                <w:sz w:val="16"/>
-                <w:szCs w:val="16"/>
-                <w:lang w:val="en-US"/>
-              </w:rPr>
-              <w:t>just</w:t>
-            </w:r>
-            <w:proofErr w:type="gramEnd"/>
-            <w:r>
-              <w:rPr>
-                <w:rFonts w:asciiTheme="majorHAnsi" w:hAnsiTheme="majorHAnsi" w:cs="Calibri"/>
-                <w:sz w:val="16"/>
-                <w:szCs w:val="16"/>
-                <w:lang w:val="en-US"/>
-              </w:rPr>
-              <w:t xml:space="preserve"> deleted, slide not clear)</w:t>
+              <w:t>(just deleted, slide not clear)</w:t>
             </w:r>
           </w:p>
         </w:tc>

</xml_diff>